<commit_message>
Error Checking for user
</commit_message>
<xml_diff>
--- a/P74_20113845/PDC_Assesment/Setup - Assessment 2.docx
+++ b/P74_20113845/PDC_Assesment/Setup - Assessment 2.docx
@@ -83,19 +83,109 @@
         </w:rPr>
         <w:t xml:space="preserve">The user can exit the Café at </w:t>
       </w:r>
-      <w:proofErr w:type="spellStart"/>
-      <w:r>
-        <w:rPr>
-          <w:lang w:val="en-US"/>
-        </w:rPr>
-        <w:t>anytime</w:t>
-      </w:r>
-      <w:proofErr w:type="spellEnd"/>
-      <w:r>
-        <w:rPr>
-          <w:lang w:val="en-US"/>
-        </w:rPr>
-        <w:t xml:space="preserve">. </w:t>
+      <w:r>
+        <w:rPr>
+          <w:lang w:val="en-US"/>
+        </w:rPr>
+        <w:t>any time</w:t>
+      </w:r>
+      <w:r>
+        <w:rPr>
+          <w:lang w:val="en-US"/>
+        </w:rPr>
+        <w:t xml:space="preserve"> by using the button. </w:t>
+      </w:r>
+    </w:p>
+    <w:p>
+      <w:pPr>
+        <w:rPr>
+          <w:lang w:val="en-US"/>
+        </w:rPr>
+      </w:pPr>
+      <w:r>
+        <w:rPr>
+          <w:lang w:val="en-US"/>
+        </w:rPr>
+        <w:t xml:space="preserve">Once started, the database is empty and contains no data. The user will be asked to Enter their name and phone number. </w:t>
+      </w:r>
+    </w:p>
+    <w:p>
+      <w:pPr>
+        <w:rPr>
+          <w:lang w:val="en-US"/>
+        </w:rPr>
+      </w:pPr>
+      <w:r>
+        <w:rPr>
+          <w:lang w:val="en-US"/>
+        </w:rPr>
+        <w:t>To proceed, they must hit the confirm button.</w:t>
+      </w:r>
+    </w:p>
+    <w:p>
+      <w:pPr>
+        <w:rPr>
+          <w:lang w:val="en-US"/>
+        </w:rPr>
+      </w:pPr>
+    </w:p>
+    <w:p>
+      <w:pPr>
+        <w:rPr>
+          <w:lang w:val="en-US"/>
+        </w:rPr>
+      </w:pPr>
+    </w:p>
+    <w:p>
+      <w:pPr>
+        <w:rPr>
+          <w:lang w:val="en-US"/>
+        </w:rPr>
+      </w:pPr>
+    </w:p>
+    <w:p>
+      <w:pPr>
+        <w:rPr>
+          <w:lang w:val="en-US"/>
+        </w:rPr>
+      </w:pPr>
+    </w:p>
+    <w:p>
+      <w:pPr>
+        <w:rPr>
+          <w:lang w:val="en-US"/>
+        </w:rPr>
+      </w:pPr>
+    </w:p>
+    <w:p>
+      <w:pPr>
+        <w:rPr>
+          <w:lang w:val="en-US"/>
+        </w:rPr>
+      </w:pPr>
+    </w:p>
+    <w:p>
+      <w:r>
+        <w:t>Contribution: completed individually</w:t>
+      </w:r>
+    </w:p>
+    <w:p>
+      <w:pPr>
+        <w:rPr>
+          <w:lang w:val="en-US"/>
+        </w:rPr>
+      </w:pPr>
+      <w:r>
+        <w:rPr>
+          <w:lang w:val="en-US"/>
+        </w:rPr>
+        <w:t xml:space="preserve">GitHub was used to commit and update changes to code:  </w:t>
+      </w:r>
+      <w:r>
+        <w:rPr>
+          <w:lang w:val="en-US"/>
+        </w:rPr>
+        <w:t xml:space="preserve"> </w:t>
       </w:r>
     </w:p>
     <w:p>

</xml_diff>

<commit_message>
User error messages for testing
</commit_message>
<xml_diff>
--- a/P74_20113845/PDC_Assesment/Setup - Assessment 2.docx
+++ b/P74_20113845/PDC_Assesment/Setup - Assessment 2.docx
@@ -59,12 +59,20 @@
         </w:rPr>
         <w:t xml:space="preserve">Connect to the database. </w:t>
       </w:r>
+      <w:proofErr w:type="spellStart"/>
       <w:proofErr w:type="gramStart"/>
       <w:r>
         <w:rPr>
           <w:lang w:val="en-US"/>
         </w:rPr>
-        <w:t>jdbc:derby://localhost:1527/</w:t>
+        <w:t>jdbc:derby</w:t>
+      </w:r>
+      <w:proofErr w:type="spellEnd"/>
+      <w:r>
+        <w:rPr>
+          <w:lang w:val="en-US"/>
+        </w:rPr>
+        <w:t>://localhost:1527/</w:t>
       </w:r>
       <w:r>
         <w:rPr>
@@ -77,8 +85,16 @@
         <w:rPr>
           <w:lang w:val="en-US"/>
         </w:rPr>
-        <w:t>. Username and password: pdc</w:t>
-      </w:r>
+        <w:t xml:space="preserve">. Username and password: </w:t>
+      </w:r>
+      <w:proofErr w:type="spellStart"/>
+      <w:r>
+        <w:rPr>
+          <w:lang w:val="en-US"/>
+        </w:rPr>
+        <w:t>pdc</w:t>
+      </w:r>
+      <w:proofErr w:type="spellEnd"/>
     </w:p>
     <w:p>
       <w:pPr>
@@ -98,7 +114,17 @@
           <w:iCs/>
           <w:lang w:val="en-US"/>
         </w:rPr>
-        <w:t xml:space="preserve"> controller</w:t>
+        <w:t xml:space="preserve"> </w:t>
+      </w:r>
+      <w:r>
+        <w:rPr>
+          <w:b/>
+          <w:bCs/>
+          <w:i/>
+          <w:iCs/>
+          <w:lang w:val="en-US"/>
+        </w:rPr>
+        <w:t>controller</w:t>
       </w:r>
       <w:r>
         <w:rPr>
@@ -319,7 +345,26 @@
         <w:rPr>
           <w:lang w:val="en-US"/>
         </w:rPr>
-        <w:t xml:space="preserve">                                                                                                                                                                                                                                                                                                                                                                                                                                                                                                                                                                                                                                                                                                                                                                                                                                                                                                                                                                                                                                                                                                                                                                                                                                                                                                                                                                                                                                                                                                                                                                                                                                                                                                                                                                                                                                                                                                                                                                                                                                                                                                                                                                                                                                                                                                                                                                                                                                                                                                                                                                                                                                                                                                                                                                                                                                                                                                                                                                                                                                                                                                                                                                                                                                                                                                                                                                                                                                                                                                                                                                                                                                                                                                                                                                                                                                                                                                                                                                                                                                                                                                                                                                                                                                                                                                       </w:t>
+        <w:t xml:space="preserve">                 </w:t>
+      </w:r>
+    </w:p>
+    <w:p>
+      <w:pPr>
+        <w:rPr>
+          <w:lang w:val="en-US"/>
+        </w:rPr>
+      </w:pPr>
+      <w:r>
+        <w:rPr>
+          <w:lang w:val="en-US"/>
+        </w:rPr>
+        <w:t>The test classes are in the test package.</w:t>
+      </w:r>
+      <w:r>
+        <w:rPr>
+          <w:lang w:val="en-US"/>
+        </w:rPr>
+        <w:t xml:space="preserve">                                                                                                                                                                                                                                                                                                                                                                                                                                                                                                                                                                                                                                                                                                                                                                                                                                                                                                                                                                                                                                                                                                                                                                                                                                                                                                                                                                                                                                                                                                                                                                                                                                                                                                                                                                                                                                                                                                                                                                                                                                                                                                                                                                                                                                                                                                                                                                                                                                                                                                                                                                                                                                                                                                                                                                                                                                                                                                                                                                                                                                                                                                                                                                                                                                                                                                                                                                                                                                                                                                                                                                                                                                                                                                                                                                                                                                                                                                                                                                                                                                                                                                                                                                                                                                                                                      </w:t>
       </w:r>
     </w:p>
     <w:p>
@@ -1104,23 +1149,6 @@
 </file>
 
 <file path=customXml/item1.xml><?xml version="1.0" encoding="utf-8"?>
-<p:properties xmlns:p="http://schemas.microsoft.com/office/2006/metadata/properties" xmlns:xsi="http://www.w3.org/2001/XMLSchema-instance" xmlns:pc="http://schemas.microsoft.com/office/infopath/2007/PartnerControls">
-  <documentManagement>
-    <_activity xmlns="0d862adc-9ddf-4667-8941-7a5fdab2d9d3" xsi:nil="true"/>
-  </documentManagement>
-</p:properties>
-</file>
-
-<file path=customXml/item2.xml><?xml version="1.0" encoding="utf-8"?>
-<?mso-contentType ?>
-<FormTemplates xmlns="http://schemas.microsoft.com/sharepoint/v3/contenttype/forms">
-  <Display>DocumentLibraryForm</Display>
-  <Edit>DocumentLibraryForm</Edit>
-  <New>DocumentLibraryForm</New>
-</FormTemplates>
-</file>
-
-<file path=customXml/item3.xml><?xml version="1.0" encoding="utf-8"?>
 <ct:contentTypeSchema xmlns:ct="http://schemas.microsoft.com/office/2006/metadata/contentType" xmlns:ma="http://schemas.microsoft.com/office/2006/metadata/properties/metaAttributes" ct:_="" ma:_="" ma:contentTypeName="Document" ma:contentTypeID="0x01010007C1DF953C50A44B88E0CA7016A4C2C0" ma:contentTypeVersion="15" ma:contentTypeDescription="Create a new document." ma:contentTypeScope="" ma:versionID="ba9dcc88b90238a69107308d05d529d2">
   <xsd:schema xmlns:xsd="http://www.w3.org/2001/XMLSchema" xmlns:xs="http://www.w3.org/2001/XMLSchema" xmlns:p="http://schemas.microsoft.com/office/2006/metadata/properties" xmlns:ns3="0d862adc-9ddf-4667-8941-7a5fdab2d9d3" xmlns:ns4="260e3e39-f995-48ff-8b2e-11e44df5fe46" targetNamespace="http://schemas.microsoft.com/office/2006/metadata/properties" ma:root="true" ma:fieldsID="8f78c5f936a402100a8dbb6e3fbab767" ns3:_="" ns4:_="">
     <xsd:import namespace="0d862adc-9ddf-4667-8941-7a5fdab2d9d3"/>
@@ -1355,25 +1383,24 @@
 </ct:contentTypeSchema>
 </file>
 
-<file path=customXml/itemProps1.xml><?xml version="1.0" encoding="utf-8"?>
-<ds:datastoreItem xmlns:ds="http://schemas.openxmlformats.org/officeDocument/2006/customXml" ds:itemID="{AFAD7729-4E70-4BEF-AD72-786A8F9B4845}">
-  <ds:schemaRefs>
-    <ds:schemaRef ds:uri="http://schemas.microsoft.com/office/2006/metadata/properties"/>
-    <ds:schemaRef ds:uri="http://schemas.microsoft.com/office/infopath/2007/PartnerControls"/>
-    <ds:schemaRef ds:uri="0d862adc-9ddf-4667-8941-7a5fdab2d9d3"/>
-  </ds:schemaRefs>
-</ds:datastoreItem>
+<file path=customXml/item2.xml><?xml version="1.0" encoding="utf-8"?>
+<?mso-contentType ?>
+<FormTemplates xmlns="http://schemas.microsoft.com/sharepoint/v3/contenttype/forms">
+  <Display>DocumentLibraryForm</Display>
+  <Edit>DocumentLibraryForm</Edit>
+  <New>DocumentLibraryForm</New>
+</FormTemplates>
 </file>
 
-<file path=customXml/itemProps2.xml><?xml version="1.0" encoding="utf-8"?>
-<ds:datastoreItem xmlns:ds="http://schemas.openxmlformats.org/officeDocument/2006/customXml" ds:itemID="{B4637C2E-2476-4020-BA04-56BED7562D82}">
-  <ds:schemaRefs>
-    <ds:schemaRef ds:uri="http://schemas.microsoft.com/sharepoint/v3/contenttype/forms"/>
-  </ds:schemaRefs>
-</ds:datastoreItem>
+<file path=customXml/item3.xml><?xml version="1.0" encoding="utf-8"?>
+<p:properties xmlns:p="http://schemas.microsoft.com/office/2006/metadata/properties" xmlns:xsi="http://www.w3.org/2001/XMLSchema-instance" xmlns:pc="http://schemas.microsoft.com/office/infopath/2007/PartnerControls">
+  <documentManagement>
+    <_activity xmlns="0d862adc-9ddf-4667-8941-7a5fdab2d9d3" xsi:nil="true"/>
+  </documentManagement>
+</p:properties>
 </file>
 
-<file path=customXml/itemProps3.xml><?xml version="1.0" encoding="utf-8"?>
+<file path=customXml/itemProps1.xml><?xml version="1.0" encoding="utf-8"?>
 <ds:datastoreItem xmlns:ds="http://schemas.openxmlformats.org/officeDocument/2006/customXml" ds:itemID="{0BE1E969-04BF-4BC2-8CFE-60574A271740}">
   <ds:schemaRefs>
     <ds:schemaRef ds:uri="http://schemas.microsoft.com/office/2006/metadata/contentType"/>
@@ -1390,4 +1417,22 @@
     <ds:schemaRef ds:uri="http://schemas.microsoft.com/internal/obd"/>
   </ds:schemaRefs>
 </ds:datastoreItem>
+</file>
+
+<file path=customXml/itemProps2.xml><?xml version="1.0" encoding="utf-8"?>
+<ds:datastoreItem xmlns:ds="http://schemas.openxmlformats.org/officeDocument/2006/customXml" ds:itemID="{B4637C2E-2476-4020-BA04-56BED7562D82}">
+  <ds:schemaRefs>
+    <ds:schemaRef ds:uri="http://schemas.microsoft.com/sharepoint/v3/contenttype/forms"/>
+  </ds:schemaRefs>
+</ds:datastoreItem>
+</file>
+
+<file path=customXml/itemProps3.xml><?xml version="1.0" encoding="utf-8"?>
+<ds:datastoreItem xmlns:ds="http://schemas.openxmlformats.org/officeDocument/2006/customXml" ds:itemID="{AFAD7729-4E70-4BEF-AD72-786A8F9B4845}">
+  <ds:schemaRefs>
+    <ds:schemaRef ds:uri="http://schemas.microsoft.com/office/2006/metadata/properties"/>
+    <ds:schemaRef ds:uri="http://schemas.microsoft.com/office/infopath/2007/PartnerControls"/>
+    <ds:schemaRef ds:uri="0d862adc-9ddf-4667-8941-7a5fdab2d9d3"/>
+  </ds:schemaRefs>
+</ds:datastoreItem>
 </file>
</xml_diff>